<commit_message>
Updated resume, changed job to AE, improved bio
</commit_message>
<xml_diff>
--- a/resume/resume_lucas_stoltman_web.docx
+++ b/resume/resume_lucas_stoltman_web.docx
@@ -1,6 +1,6 @@
 
 <file path=word/document.xml><?xml version="1.0" encoding="utf-8"?>
-<w:document xmlns:mc="http://schemas.openxmlformats.org/markup-compatibility/2006" xmlns:o="urn:schemas-microsoft-com:office:office" xmlns:r="http://schemas.openxmlformats.org/officeDocument/2006/relationships" xmlns:m="http://schemas.openxmlformats.org/officeDocument/2006/math" xmlns:v="urn:schemas-microsoft-com:vml" xmlns:wp="http://schemas.openxmlformats.org/drawingml/2006/wordprocessingDrawing" xmlns:w10="urn:schemas-microsoft-com:office:word" xmlns:w="http://schemas.openxmlformats.org/wordprocessingml/2006/main" xmlns:wne="http://schemas.microsoft.com/office/word/2006/wordml" xmlns:sl="http://schemas.openxmlformats.org/schemaLibrary/2006/main" xmlns:a="http://schemas.openxmlformats.org/drawingml/2006/main" xmlns:pic="http://schemas.openxmlformats.org/drawingml/2006/picture" xmlns:c="http://schemas.openxmlformats.org/drawingml/2006/chart" xmlns:lc="http://schemas.openxmlformats.org/drawingml/2006/lockedCanvas" xmlns:dgm="http://schemas.openxmlformats.org/drawingml/2006/diagram" xmlns:wps="http://schemas.microsoft.com/office/word/2010/wordprocessingShape" xmlns:wpg="http://schemas.microsoft.com/office/word/2010/wordprocessingGroup">
+<w:document xmlns:mc="http://schemas.openxmlformats.org/markup-compatibility/2006" xmlns:o="urn:schemas-microsoft-com:office:office" xmlns:r="http://schemas.openxmlformats.org/officeDocument/2006/relationships" xmlns:m="http://schemas.openxmlformats.org/officeDocument/2006/math" xmlns:v="urn:schemas-microsoft-com:vml" xmlns:wp="http://schemas.openxmlformats.org/drawingml/2006/wordprocessingDrawing" xmlns:w10="urn:schemas-microsoft-com:office:word" xmlns:w="http://schemas.openxmlformats.org/wordprocessingml/2006/main" xmlns:wne="http://schemas.microsoft.com/office/word/2006/wordml" xmlns:sl="http://schemas.openxmlformats.org/schemaLibrary/2006/main" xmlns:a="http://schemas.openxmlformats.org/drawingml/2006/main" xmlns:pic="http://schemas.openxmlformats.org/drawingml/2006/picture" xmlns:c="http://schemas.openxmlformats.org/drawingml/2006/chart" xmlns:lc="http://schemas.openxmlformats.org/drawingml/2006/lockedCanvas" xmlns:dgm="http://schemas.openxmlformats.org/drawingml/2006/diagram" xmlns:wps="http://schemas.microsoft.com/office/word/2010/wordprocessingShape" xmlns:wpg="http://schemas.microsoft.com/office/word/2010/wordprocessingGroup" xmlns:w14="http://schemas.microsoft.com/office/word/2010/wordml" xmlns:w15="http://schemas.microsoft.com/office/word/2012/wordml">
   <w:body>
     <w:p>
       <w:pPr>
@@ -210,14 +210,6 @@
           <w:p>
             <w:pPr>
               <w:pStyle w:val="Heading2"/>
-              <w:pBdr>
-                <w:top w:space="0" w:sz="0" w:val="nil"/>
-                <w:left w:space="0" w:sz="0" w:val="nil"/>
-                <w:bottom w:space="0" w:sz="0" w:val="nil"/>
-                <w:right w:space="0" w:sz="0" w:val="nil"/>
-                <w:between w:space="0" w:sz="0" w:val="nil"/>
-              </w:pBdr>
-              <w:shd w:fill="auto" w:val="clear"/>
               <w:contextualSpacing w:val="0"/>
               <w:rPr>
                 <w:b w:val="0"/>
@@ -232,21 +224,14 @@
               <w:rPr>
                 <w:rtl w:val="0"/>
               </w:rPr>
-              <w:t xml:space="preserve">C2S Technologies Inc.</w:t>
-            </w:r>
-            <w:r>
-              <w:rPr>
-                <w:color w:val="000000"/>
-                <w:rtl w:val="0"/>
-              </w:rPr>
-              <w:t xml:space="preserve">, </w:t>
-            </w:r>
-            <w:r>
-              <w:rPr>
-                <w:b w:val="0"/>
-                <w:rtl w:val="0"/>
-              </w:rPr>
-              <w:t xml:space="preserve">Bellevue WA </w:t>
+              <w:t xml:space="preserve">American Eagle Outfitters, </w:t>
+            </w:r>
+            <w:r>
+              <w:rPr>
+                <w:b w:val="0"/>
+                <w:rtl w:val="0"/>
+              </w:rPr>
+              <w:t xml:space="preserve">Lynnwood WA </w:t>
             </w:r>
             <w:r>
               <w:rPr>
@@ -265,20 +250,12 @@
                 <w:szCs w:val="20"/>
                 <w:rtl w:val="0"/>
               </w:rPr>
-              <w:t xml:space="preserve">Software Cert. Tester</w:t>
+              <w:t xml:space="preserve">Sales Associate</w:t>
             </w:r>
           </w:p>
           <w:p>
             <w:pPr>
               <w:pStyle w:val="Heading3"/>
-              <w:pBdr>
-                <w:top w:space="0" w:sz="0" w:val="nil"/>
-                <w:left w:space="0" w:sz="0" w:val="nil"/>
-                <w:bottom w:space="0" w:sz="0" w:val="nil"/>
-                <w:right w:space="0" w:sz="0" w:val="nil"/>
-                <w:between w:space="0" w:sz="0" w:val="nil"/>
-              </w:pBdr>
-              <w:shd w:fill="auto" w:val="clear"/>
               <w:contextualSpacing w:val="0"/>
               <w:rPr/>
             </w:pPr>
@@ -288,29 +265,19 @@
               <w:rPr>
                 <w:rtl w:val="0"/>
               </w:rPr>
-              <w:t xml:space="preserve">July 2016 - PRESENT</w:t>
-            </w:r>
-            <w:r>
-              <w:rPr>
-                <w:rtl w:val="0"/>
-              </w:rPr>
-            </w:r>
-          </w:p>
-          <w:p>
-            <w:pPr>
-              <w:pBdr>
-                <w:top w:space="0" w:sz="0" w:val="nil"/>
-                <w:left w:space="0" w:sz="0" w:val="nil"/>
-                <w:bottom w:space="0" w:sz="0" w:val="nil"/>
-                <w:right w:space="0" w:sz="0" w:val="nil"/>
-                <w:between w:space="0" w:sz="0" w:val="nil"/>
-              </w:pBdr>
-              <w:shd w:fill="auto" w:val="clear"/>
-              <w:contextualSpacing w:val="0"/>
-              <w:rPr>
-                <w:rFonts w:ascii="Merriweather" w:cs="Merriweather" w:eastAsia="Merriweather" w:hAnsi="Merriweather"/>
-                <w:color w:val="666666"/>
-              </w:rPr>
+              <w:t xml:space="preserve">October </w:t>
+            </w:r>
+            <w:r>
+              <w:rPr>
+                <w:rtl w:val="0"/>
+              </w:rPr>
+              <w:t xml:space="preserve"> 2017 - PRESENT</w:t>
+            </w:r>
+          </w:p>
+          <w:p>
+            <w:pPr>
+              <w:contextualSpacing w:val="0"/>
+              <w:rPr/>
             </w:pPr>
             <w:r>
               <w:rPr>
@@ -319,7 +286,7 @@
                 <w:highlight w:val="white"/>
                 <w:rtl w:val="0"/>
               </w:rPr>
-              <w:t xml:space="preserve">Tested dozens of Xbox One games to ensure they adhere to Microsoft's strict performance standards.</w:t>
+              <w:t xml:space="preserve">Experience working the register and general customer hospitality while keeping a clean and orderly store.</w:t>
             </w:r>
             <w:r>
               <w:rPr>
@@ -330,14 +297,6 @@
           <w:p>
             <w:pPr>
               <w:pStyle w:val="Heading2"/>
-              <w:pBdr>
-                <w:top w:space="0" w:sz="0" w:val="nil"/>
-                <w:left w:space="0" w:sz="0" w:val="nil"/>
-                <w:bottom w:space="0" w:sz="0" w:val="nil"/>
-                <w:right w:space="0" w:sz="0" w:val="nil"/>
-                <w:between w:space="0" w:sz="0" w:val="nil"/>
-              </w:pBdr>
-              <w:shd w:fill="auto" w:val="clear"/>
               <w:contextualSpacing w:val="0"/>
               <w:rPr>
                 <w:b w:val="0"/>
@@ -346,34 +305,20 @@
                 <w:szCs w:val="20"/>
               </w:rPr>
             </w:pPr>
-            <w:bookmarkStart w:colFirst="0" w:colLast="0" w:name="_9mm077gg5mwg" w:id="5"/>
+            <w:bookmarkStart w:colFirst="0" w:colLast="0" w:name="_6ypqvyqcfcv5" w:id="5"/>
             <w:bookmarkEnd w:id="5"/>
             <w:r>
               <w:rPr>
                 <w:rtl w:val="0"/>
               </w:rPr>
-              <w:t xml:space="preserve">Aerotek</w:t>
-            </w:r>
-            <w:r>
-              <w:rPr>
-                <w:color w:val="000000"/>
-                <w:rtl w:val="0"/>
-              </w:rPr>
-              <w:t xml:space="preserve">, </w:t>
-            </w:r>
-            <w:r>
-              <w:rPr>
-                <w:b w:val="0"/>
-                <w:rtl w:val="0"/>
-              </w:rPr>
-              <w:t xml:space="preserve">Redmond WA</w:t>
-            </w:r>
-            <w:r>
-              <w:rPr>
-                <w:b w:val="0"/>
-                <w:rtl w:val="0"/>
-              </w:rPr>
-              <w:t xml:space="preserve"> </w:t>
+              <w:t xml:space="preserve">C2S Technologies Inc., </w:t>
+            </w:r>
+            <w:r>
+              <w:rPr>
+                <w:b w:val="0"/>
+                <w:rtl w:val="0"/>
+              </w:rPr>
+              <w:t xml:space="preserve">Bellevue WA </w:t>
             </w:r>
             <w:r>
               <w:rPr>
@@ -392,47 +337,26 @@
                 <w:szCs w:val="20"/>
                 <w:rtl w:val="0"/>
               </w:rPr>
-              <w:t xml:space="preserve">QA Tester</w:t>
+              <w:t xml:space="preserve">Software Cert. Tester</w:t>
             </w:r>
           </w:p>
           <w:p>
             <w:pPr>
               <w:pStyle w:val="Heading3"/>
-              <w:pBdr>
-                <w:top w:space="0" w:sz="0" w:val="nil"/>
-                <w:left w:space="0" w:sz="0" w:val="nil"/>
-                <w:bottom w:space="0" w:sz="0" w:val="nil"/>
-                <w:right w:space="0" w:sz="0" w:val="nil"/>
-                <w:between w:space="0" w:sz="0" w:val="nil"/>
-              </w:pBdr>
-              <w:shd w:fill="auto" w:val="clear"/>
-              <w:contextualSpacing w:val="0"/>
-              <w:rPr/>
-            </w:pPr>
-            <w:bookmarkStart w:colFirst="0" w:colLast="0" w:name="_8hk593fs3sag" w:id="6"/>
+              <w:contextualSpacing w:val="0"/>
+              <w:rPr/>
+            </w:pPr>
+            <w:bookmarkStart w:colFirst="0" w:colLast="0" w:name="_38w83sygmbeu" w:id="6"/>
             <w:bookmarkEnd w:id="6"/>
             <w:r>
               <w:rPr>
                 <w:rtl w:val="0"/>
               </w:rPr>
-              <w:t xml:space="preserve">Summer 2015</w:t>
-            </w:r>
-            <w:r>
-              <w:rPr>
-                <w:rtl w:val="0"/>
-              </w:rPr>
-            </w:r>
-          </w:p>
-          <w:p>
-            <w:pPr>
-              <w:pBdr>
-                <w:top w:space="0" w:sz="0" w:val="nil"/>
-                <w:left w:space="0" w:sz="0" w:val="nil"/>
-                <w:bottom w:space="0" w:sz="0" w:val="nil"/>
-                <w:right w:space="0" w:sz="0" w:val="nil"/>
-                <w:between w:space="0" w:sz="0" w:val="nil"/>
-              </w:pBdr>
-              <w:shd w:fill="auto" w:val="clear"/>
+              <w:t xml:space="preserve">July 2016 - October 2017</w:t>
+            </w:r>
+          </w:p>
+          <w:p>
+            <w:pPr>
               <w:contextualSpacing w:val="0"/>
               <w:rPr/>
             </w:pPr>
@@ -443,7 +367,7 @@
                 <w:highlight w:val="white"/>
                 <w:rtl w:val="0"/>
               </w:rPr>
-              <w:t xml:space="preserve">Debugged games and general quality assurance. Worked on intricate tasks involving massive excel spreadsheets and ticket systems.</w:t>
+              <w:t xml:space="preserve">Tested dozens of Xbox One games to ensure they adhere to Microsoft's strict performance standards.</w:t>
             </w:r>
             <w:r>
               <w:rPr>
@@ -454,6 +378,14 @@
           <w:p>
             <w:pPr>
               <w:pStyle w:val="Heading2"/>
+              <w:pBdr>
+                <w:top w:space="0" w:sz="0" w:val="nil"/>
+                <w:left w:space="0" w:sz="0" w:val="nil"/>
+                <w:bottom w:space="0" w:sz="0" w:val="nil"/>
+                <w:right w:space="0" w:sz="0" w:val="nil"/>
+                <w:between w:space="0" w:sz="0" w:val="nil"/>
+              </w:pBdr>
+              <w:shd w:fill="auto" w:val="clear"/>
               <w:contextualSpacing w:val="0"/>
               <w:rPr>
                 <w:b w:val="0"/>
@@ -462,20 +394,34 @@
                 <w:szCs w:val="20"/>
               </w:rPr>
             </w:pPr>
-            <w:bookmarkStart w:colFirst="0" w:colLast="0" w:name="_kd5kslvbpvtd" w:id="7"/>
+            <w:bookmarkStart w:colFirst="0" w:colLast="0" w:name="_9mm077gg5mwg" w:id="7"/>
             <w:bookmarkEnd w:id="7"/>
             <w:r>
               <w:rPr>
                 <w:rtl w:val="0"/>
               </w:rPr>
-              <w:t xml:space="preserve">Aerotek, </w:t>
-            </w:r>
-            <w:r>
-              <w:rPr>
-                <w:b w:val="0"/>
-                <w:rtl w:val="0"/>
-              </w:rPr>
-              <w:t xml:space="preserve">Kirkland WA </w:t>
+              <w:t xml:space="preserve">Aerotek</w:t>
+            </w:r>
+            <w:r>
+              <w:rPr>
+                <w:color w:val="000000"/>
+                <w:rtl w:val="0"/>
+              </w:rPr>
+              <w:t xml:space="preserve">, </w:t>
+            </w:r>
+            <w:r>
+              <w:rPr>
+                <w:b w:val="0"/>
+                <w:rtl w:val="0"/>
+              </w:rPr>
+              <w:t xml:space="preserve">Redmond WA</w:t>
+            </w:r>
+            <w:r>
+              <w:rPr>
+                <w:b w:val="0"/>
+                <w:rtl w:val="0"/>
+              </w:rPr>
+              <w:t xml:space="preserve"> </w:t>
             </w:r>
             <w:r>
               <w:rPr>
@@ -494,7 +440,7 @@
                 <w:szCs w:val="20"/>
                 <w:rtl w:val="0"/>
               </w:rPr>
-              <w:t xml:space="preserve">Console Repair</w:t>
+              <w:t xml:space="preserve">QA Tester</w:t>
             </w:r>
           </w:p>
           <w:p>
@@ -511,22 +457,30 @@
               <w:contextualSpacing w:val="0"/>
               <w:rPr/>
             </w:pPr>
-            <w:bookmarkStart w:colFirst="0" w:colLast="0" w:name="_ybypdmed418m" w:id="8"/>
+            <w:bookmarkStart w:colFirst="0" w:colLast="0" w:name="_8hk593fs3sag" w:id="8"/>
             <w:bookmarkEnd w:id="8"/>
             <w:r>
               <w:rPr>
                 <w:rtl w:val="0"/>
               </w:rPr>
-              <w:t xml:space="preserve">Summer 2014</w:t>
-            </w:r>
-            <w:r>
-              <w:rPr>
-                <w:rtl w:val="0"/>
-              </w:rPr>
-            </w:r>
-          </w:p>
-          <w:p>
-            <w:pPr>
+              <w:t xml:space="preserve">Summer 2015</w:t>
+            </w:r>
+            <w:r>
+              <w:rPr>
+                <w:rtl w:val="0"/>
+              </w:rPr>
+            </w:r>
+          </w:p>
+          <w:p>
+            <w:pPr>
+              <w:pBdr>
+                <w:top w:space="0" w:sz="0" w:val="nil"/>
+                <w:left w:space="0" w:sz="0" w:val="nil"/>
+                <w:bottom w:space="0" w:sz="0" w:val="nil"/>
+                <w:right w:space="0" w:sz="0" w:val="nil"/>
+                <w:between w:space="0" w:sz="0" w:val="nil"/>
+              </w:pBdr>
+              <w:shd w:fill="auto" w:val="clear"/>
               <w:contextualSpacing w:val="0"/>
               <w:rPr/>
             </w:pPr>
@@ -537,6 +491,100 @@
                 <w:highlight w:val="white"/>
                 <w:rtl w:val="0"/>
               </w:rPr>
+              <w:t xml:space="preserve">Debugged games and general quality assurance. Worked on intricate tasks involving massive excel spreadsheets and ticket systems.</w:t>
+            </w:r>
+            <w:r>
+              <w:rPr>
+                <w:rtl w:val="0"/>
+              </w:rPr>
+            </w:r>
+          </w:p>
+          <w:p>
+            <w:pPr>
+              <w:pStyle w:val="Heading2"/>
+              <w:contextualSpacing w:val="0"/>
+              <w:rPr>
+                <w:b w:val="0"/>
+                <w:i w:val="1"/>
+                <w:sz w:val="20"/>
+                <w:szCs w:val="20"/>
+              </w:rPr>
+            </w:pPr>
+            <w:bookmarkStart w:colFirst="0" w:colLast="0" w:name="_kd5kslvbpvtd" w:id="9"/>
+            <w:bookmarkEnd w:id="9"/>
+            <w:r>
+              <w:rPr>
+                <w:rtl w:val="0"/>
+              </w:rPr>
+              <w:t xml:space="preserve">Aerotek, </w:t>
+            </w:r>
+            <w:r>
+              <w:rPr>
+                <w:b w:val="0"/>
+                <w:rtl w:val="0"/>
+              </w:rPr>
+              <w:t xml:space="preserve">Kirkland WA </w:t>
+            </w:r>
+            <w:r>
+              <w:rPr>
+                <w:b w:val="0"/>
+                <w:sz w:val="20"/>
+                <w:szCs w:val="20"/>
+                <w:rtl w:val="0"/>
+              </w:rPr>
+              <w:t xml:space="preserve">— </w:t>
+            </w:r>
+            <w:r>
+              <w:rPr>
+                <w:b w:val="0"/>
+                <w:i w:val="1"/>
+                <w:sz w:val="20"/>
+                <w:szCs w:val="20"/>
+                <w:rtl w:val="0"/>
+              </w:rPr>
+              <w:t xml:space="preserve">Console Repair</w:t>
+            </w:r>
+          </w:p>
+          <w:p>
+            <w:pPr>
+              <w:pStyle w:val="Heading3"/>
+              <w:pBdr>
+                <w:top w:space="0" w:sz="0" w:val="nil"/>
+                <w:left w:space="0" w:sz="0" w:val="nil"/>
+                <w:bottom w:space="0" w:sz="0" w:val="nil"/>
+                <w:right w:space="0" w:sz="0" w:val="nil"/>
+                <w:between w:space="0" w:sz="0" w:val="nil"/>
+              </w:pBdr>
+              <w:shd w:fill="auto" w:val="clear"/>
+              <w:contextualSpacing w:val="0"/>
+              <w:rPr/>
+            </w:pPr>
+            <w:bookmarkStart w:colFirst="0" w:colLast="0" w:name="_ybypdmed418m" w:id="10"/>
+            <w:bookmarkEnd w:id="10"/>
+            <w:r>
+              <w:rPr>
+                <w:rtl w:val="0"/>
+              </w:rPr>
+              <w:t xml:space="preserve">Summer 2014</w:t>
+            </w:r>
+            <w:r>
+              <w:rPr>
+                <w:rtl w:val="0"/>
+              </w:rPr>
+            </w:r>
+          </w:p>
+          <w:p>
+            <w:pPr>
+              <w:contextualSpacing w:val="0"/>
+              <w:rPr/>
+            </w:pPr>
+            <w:r>
+              <w:rPr>
+                <w:rFonts w:ascii="Arial" w:cs="Arial" w:eastAsia="Arial" w:hAnsi="Arial"/>
+                <w:color w:val="90949c"/>
+                <w:highlight w:val="white"/>
+                <w:rtl w:val="0"/>
+              </w:rPr>
               <w:t xml:space="preserve">Repaired and rebuilt hundreds of broken/faulty gaming handhelds. Often times disassembling them completely and rebuilding them from the ground up.</w:t>
             </w:r>
             <w:r>
@@ -559,8 +607,8 @@
               <w:contextualSpacing w:val="0"/>
               <w:rPr/>
             </w:pPr>
-            <w:bookmarkStart w:colFirst="0" w:colLast="0" w:name="_yk8luflkpwij" w:id="9"/>
-            <w:bookmarkEnd w:id="9"/>
+            <w:bookmarkStart w:colFirst="0" w:colLast="0" w:name="_yk8luflkpwij" w:id="11"/>
+            <w:bookmarkEnd w:id="11"/>
             <w:r>
               <w:rPr>
                 <w:rtl w:val="0"/>
@@ -587,8 +635,8 @@
                 <w:szCs w:val="20"/>
               </w:rPr>
             </w:pPr>
-            <w:bookmarkStart w:colFirst="0" w:colLast="0" w:name="_q6m8e2r1ef80" w:id="10"/>
-            <w:bookmarkEnd w:id="10"/>
+            <w:bookmarkStart w:colFirst="0" w:colLast="0" w:name="_q6m8e2r1ef80" w:id="12"/>
+            <w:bookmarkEnd w:id="12"/>
             <w:r>
               <w:rPr>
                 <w:rtl w:val="0"/>
@@ -615,6 +663,107 @@
                 <w:szCs w:val="20"/>
                 <w:rtl w:val="0"/>
               </w:rPr>
+              <w:t xml:space="preserve">—</w:t>
+            </w:r>
+            <w:r>
+              <w:rPr>
+                <w:b w:val="0"/>
+                <w:i w:val="1"/>
+                <w:sz w:val="20"/>
+                <w:szCs w:val="20"/>
+                <w:rtl w:val="0"/>
+              </w:rPr>
+              <w:t xml:space="preserve"> Associate of Science</w:t>
+            </w:r>
+          </w:p>
+          <w:p>
+            <w:pPr>
+              <w:pStyle w:val="Heading3"/>
+              <w:pBdr>
+                <w:top w:space="0" w:sz="0" w:val="nil"/>
+                <w:left w:space="0" w:sz="0" w:val="nil"/>
+                <w:bottom w:space="0" w:sz="0" w:val="nil"/>
+                <w:right w:space="0" w:sz="0" w:val="nil"/>
+                <w:between w:space="0" w:sz="0" w:val="nil"/>
+              </w:pBdr>
+              <w:shd w:fill="auto" w:val="clear"/>
+              <w:contextualSpacing w:val="0"/>
+              <w:rPr/>
+            </w:pPr>
+            <w:bookmarkStart w:colFirst="0" w:colLast="0" w:name="_x1o0y0ms8fo3" w:id="13"/>
+            <w:bookmarkEnd w:id="13"/>
+            <w:r>
+              <w:rPr>
+                <w:rtl w:val="0"/>
+              </w:rPr>
+              <w:t xml:space="preserve">Fall 2013 - PRESENT</w:t>
+            </w:r>
+          </w:p>
+          <w:p>
+            <w:pPr>
+              <w:spacing w:after="0" w:before="0" w:line="240" w:lineRule="auto"/>
+              <w:ind w:left="0" w:firstLine="0"/>
+              <w:contextualSpacing w:val="0"/>
+              <w:rPr/>
+            </w:pPr>
+            <w:r>
+              <w:rPr>
+                <w:rtl w:val="0"/>
+              </w:rPr>
+            </w:r>
+          </w:p>
+          <w:p>
+            <w:pPr>
+              <w:spacing w:after="0" w:before="0" w:line="240" w:lineRule="auto"/>
+              <w:ind w:left="0" w:firstLine="0"/>
+              <w:contextualSpacing w:val="0"/>
+              <w:rPr/>
+            </w:pPr>
+            <w:r>
+              <w:rPr>
+                <w:rtl w:val="0"/>
+              </w:rPr>
+              <w:t xml:space="preserve">Finishing prerequisites with plans to transfer to a four-year university this fall.</w:t>
+            </w:r>
+            <w:r>
+              <w:rPr>
+                <w:rtl w:val="0"/>
+              </w:rPr>
+            </w:r>
+          </w:p>
+          <w:p>
+            <w:pPr>
+              <w:pStyle w:val="Heading2"/>
+              <w:contextualSpacing w:val="0"/>
+              <w:rPr>
+                <w:b w:val="0"/>
+                <w:i w:val="1"/>
+                <w:sz w:val="20"/>
+                <w:szCs w:val="20"/>
+              </w:rPr>
+            </w:pPr>
+            <w:bookmarkStart w:colFirst="0" w:colLast="0" w:name="_6wymnhinx9q5" w:id="14"/>
+            <w:bookmarkEnd w:id="14"/>
+            <w:r>
+              <w:rPr>
+                <w:rtl w:val="0"/>
+              </w:rPr>
+              <w:t xml:space="preserve">Woodinville High School, </w:t>
+            </w:r>
+            <w:r>
+              <w:rPr>
+                <w:b w:val="0"/>
+                <w:rtl w:val="0"/>
+              </w:rPr>
+              <w:t xml:space="preserve">Woodinville WA </w:t>
+            </w:r>
+            <w:r>
+              <w:rPr>
+                <w:b w:val="0"/>
+                <w:sz w:val="20"/>
+                <w:szCs w:val="20"/>
+                <w:rtl w:val="0"/>
+              </w:rPr>
               <w:t xml:space="preserve">— </w:t>
             </w:r>
             <w:r>
@@ -625,56 +774,54 @@
                 <w:szCs w:val="20"/>
                 <w:rtl w:val="0"/>
               </w:rPr>
-              <w:t xml:space="preserve">Associate in Integrated Studies</w:t>
+              <w:t xml:space="preserve">Diploma</w:t>
             </w:r>
           </w:p>
           <w:p>
             <w:pPr>
               <w:pStyle w:val="Heading3"/>
-              <w:pBdr>
-                <w:top w:space="0" w:sz="0" w:val="nil"/>
-                <w:left w:space="0" w:sz="0" w:val="nil"/>
-                <w:bottom w:space="0" w:sz="0" w:val="nil"/>
-                <w:right w:space="0" w:sz="0" w:val="nil"/>
-                <w:between w:space="0" w:sz="0" w:val="nil"/>
-              </w:pBdr>
-              <w:shd w:fill="auto" w:val="clear"/>
-              <w:contextualSpacing w:val="0"/>
-              <w:rPr/>
-            </w:pPr>
-            <w:bookmarkStart w:colFirst="0" w:colLast="0" w:name="_miiyt1y6sl7g" w:id="11"/>
-            <w:bookmarkEnd w:id="11"/>
-            <w:r>
-              <w:rPr>
-                <w:rtl w:val="0"/>
-              </w:rPr>
-              <w:t xml:space="preserve">Fall 2013 - PRESENT</w:t>
-            </w:r>
-            <w:r>
-              <w:rPr>
-                <w:rtl w:val="0"/>
-              </w:rPr>
-            </w:r>
-          </w:p>
-          <w:p>
-            <w:pPr>
-              <w:pBdr>
-                <w:top w:space="0" w:sz="0" w:val="nil"/>
-                <w:left w:space="0" w:sz="0" w:val="nil"/>
-                <w:bottom w:space="0" w:sz="0" w:val="nil"/>
-                <w:right w:space="0" w:sz="0" w:val="nil"/>
-                <w:between w:space="0" w:sz="0" w:val="nil"/>
-              </w:pBdr>
-              <w:shd w:fill="auto" w:val="clear"/>
-              <w:spacing w:after="0" w:before="120" w:line="312" w:lineRule="auto"/>
-              <w:contextualSpacing w:val="0"/>
-              <w:rPr/>
-            </w:pPr>
-            <w:r>
-              <w:rPr>
-                <w:rtl w:val="0"/>
-              </w:rPr>
-              <w:t xml:space="preserve">Finishing a general degree with plans to transfer to a four-year university for Computer Science fall 2018.</w:t>
+              <w:contextualSpacing w:val="0"/>
+              <w:rPr/>
+            </w:pPr>
+            <w:bookmarkStart w:colFirst="0" w:colLast="0" w:name="_7vtcyzeczjot" w:id="15"/>
+            <w:bookmarkEnd w:id="15"/>
+            <w:r>
+              <w:rPr>
+                <w:rtl w:val="0"/>
+              </w:rPr>
+              <w:t xml:space="preserve">2009 - </w:t>
+            </w:r>
+            <w:r>
+              <w:rPr>
+                <w:rtl w:val="0"/>
+              </w:rPr>
+              <w:t xml:space="preserve">2013</w:t>
+            </w:r>
+          </w:p>
+          <w:p>
+            <w:pPr>
+              <w:pStyle w:val="Heading1"/>
+              <w:pBdr>
+                <w:top w:space="0" w:sz="0" w:val="nil"/>
+                <w:left w:space="0" w:sz="0" w:val="nil"/>
+                <w:bottom w:space="0" w:sz="0" w:val="nil"/>
+                <w:right w:space="0" w:sz="0" w:val="nil"/>
+                <w:between w:space="0" w:sz="0" w:val="nil"/>
+              </w:pBdr>
+              <w:shd w:fill="auto" w:val="clear"/>
+              <w:contextualSpacing w:val="0"/>
+              <w:rPr>
+                <w:sz w:val="20"/>
+                <w:szCs w:val="20"/>
+              </w:rPr>
+            </w:pPr>
+            <w:bookmarkStart w:colFirst="0" w:colLast="0" w:name="_jhv78pp9wtzd" w:id="16"/>
+            <w:bookmarkEnd w:id="16"/>
+            <w:r>
+              <w:rPr>
+                <w:rtl w:val="0"/>
+              </w:rPr>
+              <w:t xml:space="preserve">PROJECTS</w:t>
             </w:r>
             <w:r>
               <w:rPr>
@@ -685,137 +832,39 @@
           <w:p>
             <w:pPr>
               <w:pStyle w:val="Heading2"/>
-              <w:contextualSpacing w:val="0"/>
-              <w:rPr>
-                <w:b w:val="0"/>
-                <w:i w:val="1"/>
-                <w:sz w:val="20"/>
-                <w:szCs w:val="20"/>
-              </w:rPr>
-            </w:pPr>
-            <w:bookmarkStart w:colFirst="0" w:colLast="0" w:name="_6wymnhinx9q5" w:id="12"/>
-            <w:bookmarkEnd w:id="12"/>
-            <w:r>
-              <w:rPr>
-                <w:rtl w:val="0"/>
-              </w:rPr>
-              <w:t xml:space="preserve">Woodinville High School, </w:t>
-            </w:r>
-            <w:r>
-              <w:rPr>
-                <w:b w:val="0"/>
-                <w:rtl w:val="0"/>
-              </w:rPr>
-              <w:t xml:space="preserve">Woodinville WA </w:t>
-            </w:r>
-            <w:r>
-              <w:rPr>
-                <w:b w:val="0"/>
-                <w:sz w:val="20"/>
-                <w:szCs w:val="20"/>
+              <w:pBdr>
+                <w:top w:space="0" w:sz="0" w:val="nil"/>
+                <w:left w:space="0" w:sz="0" w:val="nil"/>
+                <w:bottom w:space="0" w:sz="0" w:val="nil"/>
+                <w:right w:space="0" w:sz="0" w:val="nil"/>
+                <w:between w:space="0" w:sz="0" w:val="nil"/>
+              </w:pBdr>
+              <w:shd w:fill="auto" w:val="clear"/>
+              <w:contextualSpacing w:val="0"/>
+              <w:rPr/>
+            </w:pPr>
+            <w:bookmarkStart w:colFirst="0" w:colLast="0" w:name="_rw9elg9eq8dc" w:id="17"/>
+            <w:bookmarkEnd w:id="17"/>
+            <w:r>
+              <w:rPr>
+                <w:rtl w:val="0"/>
+              </w:rPr>
+              <w:t xml:space="preserve">Personal Website</w:t>
+            </w:r>
+            <w:r>
+              <w:rPr>
+                <w:rtl w:val="0"/>
+              </w:rPr>
+              <w:t xml:space="preserve"> </w:t>
+            </w:r>
+            <w:r>
+              <w:rPr>
+                <w:b w:val="0"/>
                 <w:rtl w:val="0"/>
               </w:rPr>
               <w:t xml:space="preserve">— </w:t>
             </w:r>
-            <w:r>
-              <w:rPr>
-                <w:b w:val="0"/>
-                <w:i w:val="1"/>
-                <w:sz w:val="20"/>
-                <w:szCs w:val="20"/>
-                <w:rtl w:val="0"/>
-              </w:rPr>
-              <w:t xml:space="preserve">Diploma</w:t>
-            </w:r>
-          </w:p>
-          <w:p>
-            <w:pPr>
-              <w:pStyle w:val="Heading3"/>
-              <w:contextualSpacing w:val="0"/>
-              <w:rPr/>
-            </w:pPr>
-            <w:bookmarkStart w:colFirst="0" w:colLast="0" w:name="_7vtcyzeczjot" w:id="13"/>
-            <w:bookmarkEnd w:id="13"/>
-            <w:r>
-              <w:rPr>
-                <w:rtl w:val="0"/>
-              </w:rPr>
-              <w:t xml:space="preserve">2009 - </w:t>
-            </w:r>
-            <w:r>
-              <w:rPr>
-                <w:rtl w:val="0"/>
-              </w:rPr>
-              <w:t xml:space="preserve">2013</w:t>
-            </w:r>
-          </w:p>
-          <w:p>
-            <w:pPr>
-              <w:pStyle w:val="Heading1"/>
-              <w:pBdr>
-                <w:top w:space="0" w:sz="0" w:val="nil"/>
-                <w:left w:space="0" w:sz="0" w:val="nil"/>
-                <w:bottom w:space="0" w:sz="0" w:val="nil"/>
-                <w:right w:space="0" w:sz="0" w:val="nil"/>
-                <w:between w:space="0" w:sz="0" w:val="nil"/>
-              </w:pBdr>
-              <w:shd w:fill="auto" w:val="clear"/>
-              <w:contextualSpacing w:val="0"/>
-              <w:rPr>
-                <w:sz w:val="20"/>
-                <w:szCs w:val="20"/>
-              </w:rPr>
-            </w:pPr>
-            <w:bookmarkStart w:colFirst="0" w:colLast="0" w:name="_jhv78pp9wtzd" w:id="14"/>
-            <w:bookmarkEnd w:id="14"/>
-            <w:r>
-              <w:rPr>
-                <w:rtl w:val="0"/>
-              </w:rPr>
-              <w:t xml:space="preserve">PROJECTS</w:t>
-            </w:r>
-            <w:r>
-              <w:rPr>
-                <w:rtl w:val="0"/>
-              </w:rPr>
-            </w:r>
-          </w:p>
-          <w:p>
-            <w:pPr>
-              <w:pStyle w:val="Heading2"/>
-              <w:pBdr>
-                <w:top w:space="0" w:sz="0" w:val="nil"/>
-                <w:left w:space="0" w:sz="0" w:val="nil"/>
-                <w:bottom w:space="0" w:sz="0" w:val="nil"/>
-                <w:right w:space="0" w:sz="0" w:val="nil"/>
-                <w:between w:space="0" w:sz="0" w:val="nil"/>
-              </w:pBdr>
-              <w:shd w:fill="auto" w:val="clear"/>
-              <w:contextualSpacing w:val="0"/>
-              <w:rPr/>
-            </w:pPr>
-            <w:bookmarkStart w:colFirst="0" w:colLast="0" w:name="_rw9elg9eq8dc" w:id="15"/>
-            <w:bookmarkEnd w:id="15"/>
-            <w:r>
-              <w:rPr>
-                <w:rtl w:val="0"/>
-              </w:rPr>
-              <w:t xml:space="preserve">Personal Website</w:t>
-            </w:r>
-            <w:r>
-              <w:rPr>
-                <w:rtl w:val="0"/>
-              </w:rPr>
-              <w:t xml:space="preserve"> </w:t>
-            </w:r>
-            <w:r>
-              <w:rPr>
-                <w:b w:val="0"/>
-                <w:rtl w:val="0"/>
-              </w:rPr>
-              <w:t xml:space="preserve">— </w:t>
-            </w:r>
-            <w:hyperlink r:id="rId5">
+            <w:hyperlink r:id="rId6">
               <w:r>
                 <w:rPr>
                   <w:b w:val="0"/>
@@ -889,8 +938,8 @@
               <w:contextualSpacing w:val="0"/>
               <w:rPr/>
             </w:pPr>
-            <w:bookmarkStart w:colFirst="0" w:colLast="0" w:name="_ca0awj8022e2" w:id="16"/>
-            <w:bookmarkEnd w:id="16"/>
+            <w:bookmarkStart w:colFirst="0" w:colLast="0" w:name="_ca0awj8022e2" w:id="18"/>
+            <w:bookmarkEnd w:id="18"/>
             <w:r>
               <w:rPr>
                 <w:rtl w:val="0"/>
@@ -942,6 +991,48 @@
           </w:p>
           <w:p>
             <w:pPr>
+              <w:pBdr>
+                <w:top w:space="0" w:sz="0" w:val="nil"/>
+                <w:left w:space="0" w:sz="0" w:val="nil"/>
+                <w:bottom w:space="0" w:sz="0" w:val="nil"/>
+                <w:right w:space="0" w:sz="0" w:val="nil"/>
+                <w:between w:space="0" w:sz="0" w:val="nil"/>
+              </w:pBdr>
+              <w:shd w:fill="auto" w:val="clear"/>
+              <w:spacing w:after="0" w:before="320" w:line="312" w:lineRule="auto"/>
+              <w:contextualSpacing w:val="0"/>
+              <w:rPr/>
+            </w:pPr>
+            <w:r>
+              <w:rPr>
+                <w:rtl w:val="0"/>
+              </w:rPr>
+              <w:t xml:space="preserve">Experience building  and managing websites.</w:t>
+            </w:r>
+          </w:p>
+          <w:p>
+            <w:pPr>
+              <w:pBdr>
+                <w:top w:space="0" w:sz="0" w:val="nil"/>
+                <w:left w:space="0" w:sz="0" w:val="nil"/>
+                <w:bottom w:space="0" w:sz="0" w:val="nil"/>
+                <w:right w:space="0" w:sz="0" w:val="nil"/>
+                <w:between w:space="0" w:sz="0" w:val="nil"/>
+              </w:pBdr>
+              <w:shd w:fill="auto" w:val="clear"/>
+              <w:spacing w:after="0" w:before="320" w:line="312" w:lineRule="auto"/>
+              <w:contextualSpacing w:val="0"/>
+              <w:rPr/>
+            </w:pPr>
+            <w:r>
+              <w:rPr>
+                <w:rtl w:val="0"/>
+              </w:rPr>
+              <w:t xml:space="preserve">Excels at intricate tasks with high attention to detail.</w:t>
+            </w:r>
+          </w:p>
+          <w:p>
+            <w:pPr>
               <w:pStyle w:val="Heading1"/>
               <w:pBdr>
                 <w:top w:space="0" w:sz="0" w:val="nil"/>
@@ -954,8 +1045,8 @@
               <w:contextualSpacing w:val="0"/>
               <w:rPr/>
             </w:pPr>
-            <w:bookmarkStart w:colFirst="0" w:colLast="0" w:name="_cxxkes25b26" w:id="17"/>
-            <w:bookmarkEnd w:id="17"/>
+            <w:bookmarkStart w:colFirst="0" w:colLast="0" w:name="_cxxkes25b26" w:id="19"/>
+            <w:bookmarkEnd w:id="19"/>
             <w:r>
               <w:rPr>
                 <w:rtl w:val="0"/>
@@ -1021,11 +1112,11 @@
 </file>
 
 <file path=word/numbering.xml><?xml version="1.0" encoding="utf-8"?>
-<w:numbering xmlns:mc="http://schemas.openxmlformats.org/markup-compatibility/2006" xmlns:o="urn:schemas-microsoft-com:office:office" xmlns:r="http://schemas.openxmlformats.org/officeDocument/2006/relationships" xmlns:m="http://schemas.openxmlformats.org/officeDocument/2006/math" xmlns:v="urn:schemas-microsoft-com:vml" xmlns:wp="http://schemas.openxmlformats.org/drawingml/2006/wordprocessingDrawing" xmlns:w10="urn:schemas-microsoft-com:office:word" xmlns:w="http://schemas.openxmlformats.org/wordprocessingml/2006/main" xmlns:wne="http://schemas.microsoft.com/office/word/2006/wordml" xmlns:sl="http://schemas.openxmlformats.org/schemaLibrary/2006/main" xmlns:a="http://schemas.openxmlformats.org/drawingml/2006/main" xmlns:pic="http://schemas.openxmlformats.org/drawingml/2006/picture" xmlns:c="http://schemas.openxmlformats.org/drawingml/2006/chart" xmlns:lc="http://schemas.openxmlformats.org/drawingml/2006/lockedCanvas" xmlns:dgm="http://schemas.openxmlformats.org/drawingml/2006/diagram" xmlns:wps="http://schemas.microsoft.com/office/word/2010/wordprocessingShape" xmlns:wpg="http://schemas.microsoft.com/office/word/2010/wordprocessingGroup"/>
+<w:numbering xmlns:mc="http://schemas.openxmlformats.org/markup-compatibility/2006" xmlns:o="urn:schemas-microsoft-com:office:office" xmlns:r="http://schemas.openxmlformats.org/officeDocument/2006/relationships" xmlns:m="http://schemas.openxmlformats.org/officeDocument/2006/math" xmlns:v="urn:schemas-microsoft-com:vml" xmlns:wp="http://schemas.openxmlformats.org/drawingml/2006/wordprocessingDrawing" xmlns:w10="urn:schemas-microsoft-com:office:word" xmlns:w="http://schemas.openxmlformats.org/wordprocessingml/2006/main" xmlns:wne="http://schemas.microsoft.com/office/word/2006/wordml" xmlns:sl="http://schemas.openxmlformats.org/schemaLibrary/2006/main" xmlns:a="http://schemas.openxmlformats.org/drawingml/2006/main" xmlns:pic="http://schemas.openxmlformats.org/drawingml/2006/picture" xmlns:c="http://schemas.openxmlformats.org/drawingml/2006/chart" xmlns:lc="http://schemas.openxmlformats.org/drawingml/2006/lockedCanvas" xmlns:dgm="http://schemas.openxmlformats.org/drawingml/2006/diagram" xmlns:wps="http://schemas.microsoft.com/office/word/2010/wordprocessingShape" xmlns:wpg="http://schemas.microsoft.com/office/word/2010/wordprocessingGroup" xmlns:w14="http://schemas.microsoft.com/office/word/2010/wordml" xmlns:w15="http://schemas.microsoft.com/office/word/2012/wordml"/>
 </file>
 
 <file path=word/styles.xml><?xml version="1.0" encoding="utf-8"?>
-<w:styles xmlns:mc="http://schemas.openxmlformats.org/markup-compatibility/2006" xmlns:o="urn:schemas-microsoft-com:office:office" xmlns:r="http://schemas.openxmlformats.org/officeDocument/2006/relationships" xmlns:m="http://schemas.openxmlformats.org/officeDocument/2006/math" xmlns:v="urn:schemas-microsoft-com:vml" xmlns:wp="http://schemas.openxmlformats.org/drawingml/2006/wordprocessingDrawing" xmlns:w10="urn:schemas-microsoft-com:office:word" xmlns:w="http://schemas.openxmlformats.org/wordprocessingml/2006/main" xmlns:wne="http://schemas.microsoft.com/office/word/2006/wordml" xmlns:sl="http://schemas.openxmlformats.org/schemaLibrary/2006/main" xmlns:a="http://schemas.openxmlformats.org/drawingml/2006/main" xmlns:pic="http://schemas.openxmlformats.org/drawingml/2006/picture" xmlns:c="http://schemas.openxmlformats.org/drawingml/2006/chart" xmlns:lc="http://schemas.openxmlformats.org/drawingml/2006/lockedCanvas" xmlns:dgm="http://schemas.openxmlformats.org/drawingml/2006/diagram" xmlns:wps="http://schemas.microsoft.com/office/word/2010/wordprocessingShape" xmlns:wpg="http://schemas.microsoft.com/office/word/2010/wordprocessingGroup">
+<w:styles xmlns:mc="http://schemas.openxmlformats.org/markup-compatibility/2006" xmlns:o="urn:schemas-microsoft-com:office:office" xmlns:r="http://schemas.openxmlformats.org/officeDocument/2006/relationships" xmlns:m="http://schemas.openxmlformats.org/officeDocument/2006/math" xmlns:v="urn:schemas-microsoft-com:vml" xmlns:wp="http://schemas.openxmlformats.org/drawingml/2006/wordprocessingDrawing" xmlns:w10="urn:schemas-microsoft-com:office:word" xmlns:w="http://schemas.openxmlformats.org/wordprocessingml/2006/main" xmlns:wne="http://schemas.microsoft.com/office/word/2006/wordml" xmlns:sl="http://schemas.openxmlformats.org/schemaLibrary/2006/main" xmlns:a="http://schemas.openxmlformats.org/drawingml/2006/main" xmlns:pic="http://schemas.openxmlformats.org/drawingml/2006/picture" xmlns:c="http://schemas.openxmlformats.org/drawingml/2006/chart" xmlns:lc="http://schemas.openxmlformats.org/drawingml/2006/lockedCanvas" xmlns:dgm="http://schemas.openxmlformats.org/drawingml/2006/diagram" xmlns:wps="http://schemas.microsoft.com/office/word/2010/wordprocessingShape" xmlns:wpg="http://schemas.microsoft.com/office/word/2010/wordprocessingGroup" xmlns:w14="http://schemas.microsoft.com/office/word/2010/wordml" xmlns:w15="http://schemas.microsoft.com/office/word/2012/wordml">
   <w:docDefaults>
     <w:rPrDefault>
       <w:rPr>
@@ -1204,4 +1295,324 @@
     </w:tblPr>
   </w:style>
 </w:styles>
+</file>
+
+<file path=word/theme/theme1.xml><?xml version="1.0" encoding="utf-8"?>
+<a:theme xmlns:a="http://schemas.openxmlformats.org/drawingml/2006/main" name="Office Theme">
+  <a:themeElements>
+    <a:clrScheme name="Office">
+      <a:dk1>
+        <a:sysClr val="windowText" lastClr="000000"/>
+      </a:dk1>
+      <a:lt1>
+        <a:sysClr val="window" lastClr="FFFFFF"/>
+      </a:lt1>
+      <a:dk2>
+        <a:srgbClr val="1F497D"/>
+      </a:dk2>
+      <a:lt2>
+        <a:srgbClr val="EEECE1"/>
+      </a:lt2>
+      <a:accent1>
+        <a:srgbClr val="4F81BD"/>
+      </a:accent1>
+      <a:accent2>
+        <a:srgbClr val="C0504D"/>
+      </a:accent2>
+      <a:accent3>
+        <a:srgbClr val="9BBB59"/>
+      </a:accent3>
+      <a:accent4>
+        <a:srgbClr val="8064A2"/>
+      </a:accent4>
+      <a:accent5>
+        <a:srgbClr val="4BACC6"/>
+      </a:accent5>
+      <a:accent6>
+        <a:srgbClr val="F79646"/>
+      </a:accent6>
+      <a:hlink>
+        <a:srgbClr val="0000FF"/>
+      </a:hlink>
+      <a:folHlink>
+        <a:srgbClr val="800080"/>
+      </a:folHlink>
+    </a:clrScheme>
+    <a:fontScheme name="Office">
+      <a:majorFont>
+        <a:latin typeface="Calibri"/>
+        <a:ea typeface=""/>
+        <a:cs typeface=""/>
+        <a:font script="Jpan" typeface="ＭＳ ゴシック"/>
+        <a:font script="Hang" typeface="맑은 고딕"/>
+        <a:font script="Hans" typeface="宋体"/>
+        <a:font script="Hant" typeface="新細明體"/>
+        <a:font script="Arab" typeface="Times New Roman"/>
+        <a:font script="Hebr" typeface="Times New Roman"/>
+        <a:font script="Thai" typeface="Angsana New"/>
+        <a:font script="Ethi" typeface="Nyala"/>
+        <a:font script="Beng" typeface="Vrinda"/>
+        <a:font script="Gujr" typeface="Shruti"/>
+        <a:font script="Khmr" typeface="MoolBoran"/>
+        <a:font script="Knda" typeface="Tunga"/>
+        <a:font script="Guru" typeface="Raavi"/>
+        <a:font script="Cans" typeface="Euphemia"/>
+        <a:font script="Cher" typeface="Plantagenet Cherokee"/>
+        <a:font script="Yiii" typeface="Microsoft Yi Baiti"/>
+        <a:font script="Tibt" typeface="Microsoft Himalaya"/>
+        <a:font script="Thaa" typeface="MV Boli"/>
+        <a:font script="Deva" typeface="Mangal"/>
+        <a:font script="Telu" typeface="Gautami"/>
+        <a:font script="Taml" typeface="Latha"/>
+        <a:font script="Syrc" typeface="Estrangelo Edessa"/>
+        <a:font script="Orya" typeface="Kalinga"/>
+        <a:font script="Mlym" typeface="Kartika"/>
+        <a:font script="Laoo" typeface="DokChampa"/>
+        <a:font script="Sinh" typeface="Iskoola Pota"/>
+        <a:font script="Mong" typeface="Mongolian Baiti"/>
+        <a:font script="Viet" typeface="Times New Roman"/>
+        <a:font script="Uigh" typeface="Microsoft Uighur"/>
+        <a:font script="Geor" typeface="Sylfaen"/>
+      </a:majorFont>
+      <a:minorFont>
+        <a:latin typeface="Cambria"/>
+        <a:ea typeface=""/>
+        <a:cs typeface=""/>
+        <a:font script="Jpan" typeface="ＭＳ 明朝"/>
+        <a:font script="Hang" typeface="맑은 고딕"/>
+        <a:font script="Hans" typeface="宋体"/>
+        <a:font script="Hant" typeface="新細明體"/>
+        <a:font script="Arab" typeface="Arial"/>
+        <a:font script="Hebr" typeface="Arial"/>
+        <a:font script="Thai" typeface="Cordia New"/>
+        <a:font script="Ethi" typeface="Nyala"/>
+        <a:font script="Beng" typeface="Vrinda"/>
+        <a:font script="Gujr" typeface="Shruti"/>
+        <a:font script="Khmr" typeface="DaunPenh"/>
+        <a:font script="Knda" typeface="Tunga"/>
+        <a:font script="Guru" typeface="Raavi"/>
+        <a:font script="Cans" typeface="Euphemia"/>
+        <a:font script="Cher" typeface="Plantagenet Cherokee"/>
+        <a:font script="Yiii" typeface="Microsoft Yi Baiti"/>
+        <a:font script="Tibt" typeface="Microsoft Himalaya"/>
+        <a:font script="Thaa" typeface="MV Boli"/>
+        <a:font script="Deva" typeface="Mangal"/>
+        <a:font script="Telu" typeface="Gautami"/>
+        <a:font script="Taml" typeface="Latha"/>
+        <a:font script="Syrc" typeface="Estrangelo Edessa"/>
+        <a:font script="Orya" typeface="Kalinga"/>
+        <a:font script="Mlym" typeface="Kartika"/>
+        <a:font script="Laoo" typeface="DokChampa"/>
+        <a:font script="Sinh" typeface="Iskoola Pota"/>
+        <a:font script="Mong" typeface="Mongolian Baiti"/>
+        <a:font script="Viet" typeface="Arial"/>
+        <a:font script="Uigh" typeface="Microsoft Uighur"/>
+        <a:font script="Geor" typeface="Sylfaen"/>
+      </a:minorFont>
+    </a:fontScheme>
+    <a:fmtScheme name="Office">
+      <a:fillStyleLst>
+        <a:solidFill>
+          <a:schemeClr val="phClr"/>
+        </a:solidFill>
+        <a:gradFill rotWithShape="1">
+          <a:gsLst>
+            <a:gs pos="0">
+              <a:schemeClr val="phClr">
+                <a:tint val="50000"/>
+                <a:satMod val="300000"/>
+              </a:schemeClr>
+            </a:gs>
+            <a:gs pos="35000">
+              <a:schemeClr val="phClr">
+                <a:tint val="37000"/>
+                <a:satMod val="300000"/>
+              </a:schemeClr>
+            </a:gs>
+            <a:gs pos="100000">
+              <a:schemeClr val="phClr">
+                <a:tint val="15000"/>
+                <a:satMod val="350000"/>
+              </a:schemeClr>
+            </a:gs>
+          </a:gsLst>
+          <a:lin ang="16200000" scaled="1"/>
+        </a:gradFill>
+        <a:gradFill rotWithShape="1">
+          <a:gsLst>
+            <a:gs pos="0">
+              <a:schemeClr val="phClr">
+                <a:tint val="100000"/>
+                <a:shade val="100000"/>
+                <a:satMod val="130000"/>
+              </a:schemeClr>
+            </a:gs>
+            <a:gs pos="100000">
+              <a:schemeClr val="phClr">
+                <a:tint val="50000"/>
+                <a:shade val="100000"/>
+                <a:satMod val="350000"/>
+              </a:schemeClr>
+            </a:gs>
+          </a:gsLst>
+          <a:lin ang="16200000" scaled="0"/>
+        </a:gradFill>
+      </a:fillStyleLst>
+      <a:lnStyleLst>
+        <a:ln w="9525" cap="flat" cmpd="sng" algn="ctr">
+          <a:solidFill>
+            <a:schemeClr val="phClr">
+              <a:shade val="95000"/>
+              <a:satMod val="105000"/>
+            </a:schemeClr>
+          </a:solidFill>
+          <a:prstDash val="solid"/>
+        </a:ln>
+        <a:ln w="25400" cap="flat" cmpd="sng" algn="ctr">
+          <a:solidFill>
+            <a:schemeClr val="phClr"/>
+          </a:solidFill>
+          <a:prstDash val="solid"/>
+        </a:ln>
+        <a:ln w="38100" cap="flat" cmpd="sng" algn="ctr">
+          <a:solidFill>
+            <a:schemeClr val="phClr"/>
+          </a:solidFill>
+          <a:prstDash val="solid"/>
+        </a:ln>
+      </a:lnStyleLst>
+      <a:effectStyleLst>
+        <a:effectStyle>
+          <a:effectLst>
+            <a:outerShdw blurRad="40000" dist="20000" dir="5400000" rotWithShape="0">
+              <a:srgbClr val="000000">
+                <a:alpha val="38000"/>
+              </a:srgbClr>
+            </a:outerShdw>
+          </a:effectLst>
+        </a:effectStyle>
+        <a:effectStyle>
+          <a:effectLst>
+            <a:outerShdw blurRad="40000" dist="23000" dir="5400000" rotWithShape="0">
+              <a:srgbClr val="000000">
+                <a:alpha val="35000"/>
+              </a:srgbClr>
+            </a:outerShdw>
+          </a:effectLst>
+        </a:effectStyle>
+        <a:effectStyle>
+          <a:effectLst>
+            <a:outerShdw blurRad="40000" dist="23000" dir="5400000" rotWithShape="0">
+              <a:srgbClr val="000000">
+                <a:alpha val="35000"/>
+              </a:srgbClr>
+            </a:outerShdw>
+          </a:effectLst>
+          <a:scene3d>
+            <a:camera prst="orthographicFront">
+              <a:rot lat="0" lon="0" rev="0"/>
+            </a:camera>
+            <a:lightRig rig="threePt" dir="t">
+              <a:rot lat="0" lon="0" rev="1200000"/>
+            </a:lightRig>
+          </a:scene3d>
+          <a:sp3d>
+            <a:bevelT w="63500" h="25400"/>
+          </a:sp3d>
+        </a:effectStyle>
+      </a:effectStyleLst>
+      <a:bgFillStyleLst>
+        <a:solidFill>
+          <a:schemeClr val="phClr"/>
+        </a:solidFill>
+        <a:gradFill rotWithShape="1">
+          <a:gsLst>
+            <a:gs pos="0">
+              <a:schemeClr val="phClr">
+                <a:tint val="40000"/>
+                <a:satMod val="350000"/>
+              </a:schemeClr>
+            </a:gs>
+            <a:gs pos="40000">
+              <a:schemeClr val="phClr">
+                <a:tint val="45000"/>
+                <a:shade val="99000"/>
+                <a:satMod val="350000"/>
+              </a:schemeClr>
+            </a:gs>
+            <a:gs pos="100000">
+              <a:schemeClr val="phClr">
+                <a:shade val="20000"/>
+                <a:satMod val="255000"/>
+              </a:schemeClr>
+            </a:gs>
+          </a:gsLst>
+          <a:path path="circle">
+            <a:fillToRect l="50000" t="-80000" r="50000" b="180000"/>
+          </a:path>
+        </a:gradFill>
+        <a:gradFill rotWithShape="1">
+          <a:gsLst>
+            <a:gs pos="0">
+              <a:schemeClr val="phClr">
+                <a:tint val="80000"/>
+                <a:satMod val="300000"/>
+              </a:schemeClr>
+            </a:gs>
+            <a:gs pos="100000">
+              <a:schemeClr val="phClr">
+                <a:shade val="30000"/>
+                <a:satMod val="200000"/>
+              </a:schemeClr>
+            </a:gs>
+          </a:gsLst>
+          <a:path path="circle">
+            <a:fillToRect l="50000" t="50000" r="50000" b="50000"/>
+          </a:path>
+        </a:gradFill>
+      </a:bgFillStyleLst>
+    </a:fmtScheme>
+  </a:themeElements>
+  <a:objectDefaults>
+    <a:spDef>
+      <a:spPr/>
+      <a:bodyPr/>
+      <a:lstStyle/>
+      <a:style>
+        <a:lnRef idx="1">
+          <a:schemeClr val="accent1"/>
+        </a:lnRef>
+        <a:fillRef idx="3">
+          <a:schemeClr val="accent1"/>
+        </a:fillRef>
+        <a:effectRef idx="2">
+          <a:schemeClr val="accent1"/>
+        </a:effectRef>
+        <a:fontRef idx="minor">
+          <a:schemeClr val="lt1"/>
+        </a:fontRef>
+      </a:style>
+    </a:spDef>
+    <a:lnDef>
+      <a:spPr/>
+      <a:bodyPr/>
+      <a:lstStyle/>
+      <a:style>
+        <a:lnRef idx="2">
+          <a:schemeClr val="accent1"/>
+        </a:lnRef>
+        <a:fillRef idx="0">
+          <a:schemeClr val="accent1"/>
+        </a:fillRef>
+        <a:effectRef idx="1">
+          <a:schemeClr val="accent1"/>
+        </a:effectRef>
+        <a:fontRef idx="minor">
+          <a:schemeClr val="tx1"/>
+        </a:fontRef>
+      </a:style>
+    </a:lnDef>
+  </a:objectDefaults>
+  <a:extraClrSchemeLst/>
+</a:theme>
 </file>
</xml_diff>